<commit_message>
titlesec bug in Ubuntu 16.04
</commit_message>
<xml_diff>
--- a/word/Page de garde thèse-ARIA.docx
+++ b/word/Page de garde thèse-ARIA.docx
@@ -287,6 +287,14 @@
           <w:lang w:val="en-US"/>
         </w:rPr>
       </w:pPr>
+      <w:r>
+        <w:rPr>
+          <w:rFonts w:ascii="Cambria" w:hAnsi="Cambria" w:asciiTheme="majorHAnsi" w:hAnsiTheme="majorHAnsi"/>
+          <w:b/>
+          <w:lang w:val="en-US"/>
+        </w:rPr>
+        <w:t xml:space="preserve">Master </w:t>
+      </w:r>
       <w:r>
         <w:rPr>
           <w:rFonts w:ascii="Cambria" w:hAnsi="Cambria" w:asciiTheme="majorHAnsi" w:hAnsiTheme="majorHAnsi"/>

</xml_diff>